<commit_message>
fin de la conclusionGenerale
</commit_message>
<xml_diff>
--- a/Chapitres/introductionGenerale.docx
+++ b/Chapitres/introductionGenerale.docx
@@ -96,13 +96,7 @@
         <w:rPr>
           <w:lang w:val="fr-ML"/>
         </w:rPr>
-        <w:t xml:space="preserve"> </w:t>
-      </w:r>
-      <w:r>
-        <w:rPr>
-          <w:lang w:val="fr-ML"/>
-        </w:rPr>
-        <w:t>(</w:t>
+        <w:t xml:space="preserve"> (</w:t>
       </w:r>
       <w:r>
         <w:rPr>
@@ -738,13 +732,7 @@
         <w:rPr>
           <w:lang w:val="fr-ML"/>
         </w:rPr>
-        <w:t xml:space="preserve"> </w:t>
-      </w:r>
-      <w:r>
-        <w:rPr>
-          <w:lang w:val="fr-ML"/>
-        </w:rPr>
-        <w:t xml:space="preserve">Depuis </w:t>
+        <w:t xml:space="preserve"> Depuis </w:t>
       </w:r>
       <w:r>
         <w:rPr>
@@ -1396,13 +1384,13 @@
           <w:color w:val="000000" w:themeColor="text1"/>
           <w:u w:val="none"/>
         </w:rPr>
-        <w:t xml:space="preserve">[2] </w:t>
+        <w:t>[2]</w:t>
       </w:r>
       <w:r>
         <w:rPr>
           <w:rFonts w:ascii="Calibri" w:eastAsia="Calibri" w:hAnsi="Calibri" w:cs="Calibri"/>
         </w:rPr>
-        <w:t xml:space="preserve">[2] Baldoni, Roberto, et al. "On the modelling of publish/subscribe communication systems." </w:t>
+        <w:t xml:space="preserve"> Baldoni, Roberto, et al. "On the modelling of publish/subscribe communication systems." </w:t>
       </w:r>
       <w:r>
         <w:rPr>

</xml_diff>